<commit_message>
changes to final docu
</commit_message>
<xml_diff>
--- a/Documentation/README_BROWM_INDUSTRIES.docx
+++ b/Documentation/README_BROWM_INDUSTRIES.docx
@@ -60,7 +60,35 @@
         <w:rPr>
           <w:sz w:val="28"/>
         </w:rPr>
-        <w:t>Docker-compose.yml befindet sich im Ordner „Dockerfiles“</w:t>
+        <w:t>Docker-</w:t>
+      </w:r>
+      <w:proofErr w:type="spellStart"/>
+      <w:r>
+        <w:rPr>
+          <w:sz w:val="28"/>
+        </w:rPr>
+        <w:t>compose.yml</w:t>
+      </w:r>
+      <w:proofErr w:type="spellEnd"/>
+      <w:r>
+        <w:rPr>
+          <w:sz w:val="28"/>
+        </w:rPr>
+        <w:t xml:space="preserve"> befindet sich im Ordner „</w:t>
+      </w:r>
+      <w:proofErr w:type="spellStart"/>
+      <w:r>
+        <w:rPr>
+          <w:sz w:val="28"/>
+        </w:rPr>
+        <w:t>Dockerfiles</w:t>
+      </w:r>
+      <w:proofErr w:type="spellEnd"/>
+      <w:r>
+        <w:rPr>
+          <w:sz w:val="28"/>
+        </w:rPr>
+        <w:t>“</w:t>
       </w:r>
     </w:p>
     <w:p>
@@ -79,28 +107,68 @@
         </w:rPr>
         <w:t xml:space="preserve">Ausführen von </w:t>
       </w:r>
+      <w:proofErr w:type="spellStart"/>
       <w:r>
         <w:rPr>
           <w:b/>
           <w:bCs/>
           <w:sz w:val="28"/>
         </w:rPr>
-        <w:t>docker-compose build</w:t>
-      </w:r>
-      <w:r>
-        <w:rPr>
-          <w:sz w:val="28"/>
-        </w:rPr>
-        <w:t xml:space="preserve"> und </w:t>
-      </w:r>
+        <w:t>docker-compose</w:t>
+      </w:r>
+      <w:proofErr w:type="spellEnd"/>
       <w:r>
         <w:rPr>
           <w:b/>
           <w:bCs/>
           <w:sz w:val="28"/>
         </w:rPr>
-        <w:t>docker-compose up</w:t>
-      </w:r>
+        <w:t xml:space="preserve"> </w:t>
+      </w:r>
+      <w:proofErr w:type="spellStart"/>
+      <w:r>
+        <w:rPr>
+          <w:b/>
+          <w:bCs/>
+          <w:sz w:val="28"/>
+        </w:rPr>
+        <w:t>build</w:t>
+      </w:r>
+      <w:proofErr w:type="spellEnd"/>
+      <w:r>
+        <w:rPr>
+          <w:sz w:val="28"/>
+        </w:rPr>
+        <w:t xml:space="preserve"> und </w:t>
+      </w:r>
+      <w:proofErr w:type="spellStart"/>
+      <w:r>
+        <w:rPr>
+          <w:b/>
+          <w:bCs/>
+          <w:sz w:val="28"/>
+        </w:rPr>
+        <w:t>docker-compose</w:t>
+      </w:r>
+      <w:proofErr w:type="spellEnd"/>
+      <w:r>
+        <w:rPr>
+          <w:b/>
+          <w:bCs/>
+          <w:sz w:val="28"/>
+        </w:rPr>
+        <w:t xml:space="preserve"> </w:t>
+      </w:r>
+      <w:proofErr w:type="spellStart"/>
+      <w:r>
+        <w:rPr>
+          <w:b/>
+          <w:bCs/>
+          <w:sz w:val="28"/>
+        </w:rPr>
+        <w:t>up</w:t>
+      </w:r>
+      <w:proofErr w:type="spellEnd"/>
     </w:p>
     <w:p>
       <w:pPr>
@@ -130,7 +198,21 @@
         <w:rPr>
           <w:sz w:val="28"/>
         </w:rPr>
-        <w:t xml:space="preserve"> erreichbar (Das Starten des Node-Servers benötigt ca. eine Minute, da sichergestellt sein muss, dass die Topics erstellt wurden!)</w:t>
+        <w:t xml:space="preserve"> erreichbar (Das Starten des </w:t>
+      </w:r>
+      <w:proofErr w:type="spellStart"/>
+      <w:r>
+        <w:rPr>
+          <w:sz w:val="28"/>
+        </w:rPr>
+        <w:t>Node</w:t>
+      </w:r>
+      <w:proofErr w:type="spellEnd"/>
+      <w:r>
+        <w:rPr>
+          <w:sz w:val="28"/>
+        </w:rPr>
+        <w:t>-Servers benötigt ca. eine Minute, da sichergestellt sein muss, dass die Topics erstellt wurden!)</w:t>
       </w:r>
     </w:p>
     <w:p>
@@ -177,12 +259,42 @@
         </w:rPr>
         <w:t xml:space="preserve">Mögliche </w:t>
       </w:r>
-      <w:r>
-        <w:rPr>
-          <w:sz w:val="28"/>
-        </w:rPr>
-        <w:t>EOFException bei Spark im docker-compose =&gt; Serverprobleme =&gt; Abhilfe: neuer Build</w:t>
-      </w:r>
+      <w:proofErr w:type="spellStart"/>
+      <w:r>
+        <w:rPr>
+          <w:sz w:val="28"/>
+        </w:rPr>
+        <w:t>EOFException</w:t>
+      </w:r>
+      <w:proofErr w:type="spellEnd"/>
+      <w:r>
+        <w:rPr>
+          <w:sz w:val="28"/>
+        </w:rPr>
+        <w:t xml:space="preserve"> bei Spark im </w:t>
+      </w:r>
+      <w:proofErr w:type="spellStart"/>
+      <w:r>
+        <w:rPr>
+          <w:sz w:val="28"/>
+        </w:rPr>
+        <w:t>docker-compose</w:t>
+      </w:r>
+      <w:proofErr w:type="spellEnd"/>
+      <w:r>
+        <w:rPr>
+          <w:sz w:val="28"/>
+        </w:rPr>
+        <w:t xml:space="preserve"> =&gt; Serverprobleme =&gt; Abhilfe: neuer </w:t>
+      </w:r>
+      <w:proofErr w:type="spellStart"/>
+      <w:r>
+        <w:rPr>
+          <w:sz w:val="28"/>
+        </w:rPr>
+        <w:t>Build</w:t>
+      </w:r>
+      <w:proofErr w:type="spellEnd"/>
     </w:p>
     <w:p>
       <w:pPr>
@@ -199,7 +311,21 @@
         <w:rPr>
           <w:sz w:val="28"/>
         </w:rPr>
-        <w:t>Nach Aufruf des Produktionsablaufs (Tab "Machine") muss evtl. kurz gewartet werden, bis Darstellung korrekt funktioniert.</w:t>
+        <w:t>Nach Aufruf des Produktionsablaufs (Tab "</w:t>
+      </w:r>
+      <w:proofErr w:type="spellStart"/>
+      <w:r>
+        <w:rPr>
+          <w:sz w:val="28"/>
+        </w:rPr>
+        <w:t>Machine</w:t>
+      </w:r>
+      <w:proofErr w:type="spellEnd"/>
+      <w:r>
+        <w:rPr>
+          <w:sz w:val="28"/>
+        </w:rPr>
+        <w:t>") muss evtl. kurz gewartet werden, bis Darstellung korrekt funktioniert.</w:t>
       </w:r>
     </w:p>
     <w:p>
@@ -217,7 +343,21 @@
         <w:rPr>
           <w:sz w:val="28"/>
         </w:rPr>
-        <w:t>Das Starten des Node-Servers benötigt ca. eine Minute, da sichergestellt sein muss, d</w:t>
+        <w:t xml:space="preserve">Das Starten des </w:t>
+      </w:r>
+      <w:proofErr w:type="spellStart"/>
+      <w:r>
+        <w:rPr>
+          <w:sz w:val="28"/>
+        </w:rPr>
+        <w:t>Node</w:t>
+      </w:r>
+      <w:proofErr w:type="spellEnd"/>
+      <w:r>
+        <w:rPr>
+          <w:sz w:val="28"/>
+        </w:rPr>
+        <w:t>-Servers benötigt ca. eine Minute, da sichergestellt sein muss, d</w:t>
       </w:r>
       <w:r>
         <w:rPr>
@@ -260,10 +400,10 @@
         <w:tblLook w:val="04A0" w:firstRow="1" w:lastRow="0" w:firstColumn="1" w:lastColumn="0" w:noHBand="0" w:noVBand="1"/>
       </w:tblPr>
       <w:tblGrid>
-        <w:gridCol w:w="4333"/>
-        <w:gridCol w:w="1937"/>
-        <w:gridCol w:w="1657"/>
-        <w:gridCol w:w="1170"/>
+        <w:gridCol w:w="3887"/>
+        <w:gridCol w:w="2065"/>
+        <w:gridCol w:w="1781"/>
+        <w:gridCol w:w="1364"/>
       </w:tblGrid>
       <w:tr>
         <w:trPr>
@@ -319,6 +459,68 @@
                 <w:sz w:val="21"/>
               </w:rPr>
             </w:pPr>
+            <w:r>
+              <w:t>Anzeige</w:t>
+            </w:r>
+          </w:p>
+        </w:tc>
+      </w:tr>
+      <w:tr>
+        <w:trPr>
+          <w:trHeight w:val="460"/>
+        </w:trPr>
+        <w:tc>
+          <w:tcPr>
+            <w:tcW w:w="3887" w:type="dxa"/>
+          </w:tcPr>
+          <w:p>
+            <w:pPr>
+              <w:rPr>
+                <w:sz w:val="28"/>
+              </w:rPr>
+            </w:pPr>
+            <w:proofErr w:type="spellStart"/>
+            <w:r>
+              <w:rPr>
+                <w:sz w:val="28"/>
+              </w:rPr>
+              <w:t>CustomerOrderAmount</w:t>
+            </w:r>
+            <w:proofErr w:type="spellEnd"/>
+          </w:p>
+        </w:tc>
+        <w:tc>
+          <w:tcPr>
+            <w:tcW w:w="2065" w:type="dxa"/>
+          </w:tcPr>
+          <w:p>
+            <w:r>
+              <w:t>Bestellungen pro Kunde</w:t>
+            </w:r>
+          </w:p>
+        </w:tc>
+        <w:tc>
+          <w:tcPr>
+            <w:tcW w:w="1781" w:type="dxa"/>
+          </w:tcPr>
+          <w:p>
+            <w:pPr>
+              <w:rPr>
+                <w:sz w:val="32"/>
+              </w:rPr>
+            </w:pPr>
+          </w:p>
+        </w:tc>
+        <w:tc>
+          <w:tcPr>
+            <w:tcW w:w="1364" w:type="dxa"/>
+          </w:tcPr>
+          <w:p>
+            <w:pPr>
+              <w:rPr>
+                <w:sz w:val="32"/>
+              </w:rPr>
+            </w:pPr>
           </w:p>
         </w:tc>
       </w:tr>
@@ -333,15 +535,17 @@
           <w:p>
             <w:pPr>
               <w:rPr>
-                <w:sz w:val="32"/>
-              </w:rPr>
-            </w:pPr>
-            <w:r>
-              <w:rPr>
-                <w:sz w:val="32"/>
-              </w:rPr>
-              <w:t>CustomerOrderAmount</w:t>
-            </w:r>
+                <w:sz w:val="28"/>
+              </w:rPr>
+            </w:pPr>
+            <w:proofErr w:type="spellStart"/>
+            <w:r>
+              <w:rPr>
+                <w:sz w:val="28"/>
+              </w:rPr>
+              <w:t>CustomerQuality</w:t>
+            </w:r>
+            <w:proofErr w:type="spellEnd"/>
           </w:p>
         </w:tc>
         <w:tc>
@@ -349,11 +553,9 @@
             <w:tcW w:w="2065" w:type="dxa"/>
           </w:tcPr>
           <w:p>
-            <w:pPr>
-              <w:rPr>
-                <w:sz w:val="32"/>
-              </w:rPr>
-            </w:pPr>
+            <w:r>
+              <w:t>Menge an fehlerhaften Teilen pro Kunde</w:t>
+            </w:r>
           </w:p>
         </w:tc>
         <w:tc>
@@ -392,15 +594,17 @@
           <w:p>
             <w:pPr>
               <w:rPr>
-                <w:sz w:val="32"/>
-              </w:rPr>
-            </w:pPr>
-            <w:r>
-              <w:rPr>
-                <w:sz w:val="32"/>
-              </w:rPr>
-              <w:t>CustomerQuality</w:t>
-            </w:r>
+                <w:sz w:val="28"/>
+              </w:rPr>
+            </w:pPr>
+            <w:proofErr w:type="spellStart"/>
+            <w:r>
+              <w:rPr>
+                <w:sz w:val="28"/>
+              </w:rPr>
+              <w:t>CustomerQualityPercentage</w:t>
+            </w:r>
+            <w:proofErr w:type="spellEnd"/>
           </w:p>
         </w:tc>
         <w:tc>
@@ -408,11 +612,9 @@
             <w:tcW w:w="2065" w:type="dxa"/>
           </w:tcPr>
           <w:p>
-            <w:pPr>
-              <w:rPr>
-                <w:sz w:val="32"/>
-              </w:rPr>
-            </w:pPr>
+            <w:r>
+              <w:t>Prozentualer Anteil der fehlerhaften Teile pro Kunde</w:t>
+            </w:r>
           </w:p>
         </w:tc>
         <w:tc>
@@ -451,15 +653,17 @@
           <w:p>
             <w:pPr>
               <w:rPr>
-                <w:sz w:val="32"/>
-              </w:rPr>
-            </w:pPr>
-            <w:r>
-              <w:rPr>
-                <w:sz w:val="32"/>
-              </w:rPr>
-              <w:t>CustomerQualityPercentage</w:t>
-            </w:r>
+                <w:sz w:val="28"/>
+              </w:rPr>
+            </w:pPr>
+            <w:proofErr w:type="spellStart"/>
+            <w:r>
+              <w:rPr>
+                <w:sz w:val="28"/>
+              </w:rPr>
+              <w:t>CustomerSingleProductAmount</w:t>
+            </w:r>
+            <w:proofErr w:type="spellEnd"/>
           </w:p>
         </w:tc>
         <w:tc>
@@ -510,15 +714,17 @@
           <w:p>
             <w:pPr>
               <w:rPr>
-                <w:sz w:val="32"/>
-              </w:rPr>
-            </w:pPr>
-            <w:r>
-              <w:rPr>
-                <w:sz w:val="32"/>
-              </w:rPr>
-              <w:t>CustomerSingleProductAmount</w:t>
-            </w:r>
+                <w:sz w:val="28"/>
+              </w:rPr>
+            </w:pPr>
+            <w:proofErr w:type="spellStart"/>
+            <w:r>
+              <w:rPr>
+                <w:sz w:val="28"/>
+              </w:rPr>
+              <w:t>MaterialDrillingHeat</w:t>
+            </w:r>
+            <w:proofErr w:type="spellEnd"/>
           </w:p>
         </w:tc>
         <w:tc>
@@ -569,15 +775,17 @@
           <w:p>
             <w:pPr>
               <w:rPr>
-                <w:sz w:val="32"/>
-              </w:rPr>
-            </w:pPr>
-            <w:r>
-              <w:rPr>
-                <w:sz w:val="32"/>
-              </w:rPr>
-              <w:t>MaterialDrillingHeat</w:t>
-            </w:r>
+                <w:sz w:val="28"/>
+              </w:rPr>
+            </w:pPr>
+            <w:proofErr w:type="spellStart"/>
+            <w:r>
+              <w:rPr>
+                <w:sz w:val="28"/>
+              </w:rPr>
+              <w:t>MaterialDrillingSpeed</w:t>
+            </w:r>
+            <w:proofErr w:type="spellEnd"/>
           </w:p>
         </w:tc>
         <w:tc>
@@ -628,15 +836,17 @@
           <w:p>
             <w:pPr>
               <w:rPr>
-                <w:sz w:val="32"/>
-              </w:rPr>
-            </w:pPr>
-            <w:r>
-              <w:rPr>
-                <w:sz w:val="32"/>
-              </w:rPr>
-              <w:t>MaterialDrillingSpeed</w:t>
-            </w:r>
+                <w:sz w:val="28"/>
+              </w:rPr>
+            </w:pPr>
+            <w:proofErr w:type="spellStart"/>
+            <w:r>
+              <w:rPr>
+                <w:sz w:val="28"/>
+              </w:rPr>
+              <w:t>MaterialMinimumDrillingHeat</w:t>
+            </w:r>
+            <w:proofErr w:type="spellEnd"/>
           </w:p>
         </w:tc>
         <w:tc>
@@ -649,6 +859,8 @@
                 <w:sz w:val="32"/>
               </w:rPr>
             </w:pPr>
+            <w:bookmarkStart w:id="0" w:name="_GoBack"/>
+            <w:bookmarkEnd w:id="0"/>
           </w:p>
         </w:tc>
         <w:tc>
@@ -687,15 +899,90 @@
           <w:p>
             <w:pPr>
               <w:rPr>
-                <w:sz w:val="32"/>
-              </w:rPr>
-            </w:pPr>
-            <w:r>
-              <w:rPr>
-                <w:sz w:val="32"/>
-              </w:rPr>
-              <w:t>MaterialMinimumDrillingHeat</w:t>
-            </w:r>
+                <w:sz w:val="28"/>
+              </w:rPr>
+            </w:pPr>
+            <w:proofErr w:type="spellStart"/>
+            <w:r>
+              <w:rPr>
+                <w:sz w:val="28"/>
+              </w:rPr>
+              <w:t>MaterialMinimumDrillingSpeed</w:t>
+            </w:r>
+            <w:proofErr w:type="spellEnd"/>
+          </w:p>
+        </w:tc>
+        <w:tc>
+          <w:tcPr>
+            <w:tcW w:w="2065" w:type="dxa"/>
+          </w:tcPr>
+          <w:p>
+            <w:pPr>
+              <w:rPr>
+                <w:sz w:val="32"/>
+              </w:rPr>
+            </w:pPr>
+          </w:p>
+        </w:tc>
+        <w:tc>
+          <w:tcPr>
+            <w:tcW w:w="1781" w:type="dxa"/>
+          </w:tcPr>
+          <w:p>
+            <w:pPr>
+              <w:rPr>
+                <w:sz w:val="32"/>
+              </w:rPr>
+            </w:pPr>
+          </w:p>
+        </w:tc>
+        <w:tc>
+          <w:tcPr>
+            <w:tcW w:w="1364" w:type="dxa"/>
+          </w:tcPr>
+          <w:p>
+            <w:pPr>
+              <w:rPr>
+                <w:sz w:val="32"/>
+              </w:rPr>
+            </w:pPr>
+          </w:p>
+        </w:tc>
+      </w:tr>
+      <w:tr>
+        <w:trPr>
+          <w:trHeight w:val="460"/>
+        </w:trPr>
+        <w:tc>
+          <w:tcPr>
+            <w:tcW w:w="3887" w:type="dxa"/>
+          </w:tcPr>
+          <w:p>
+            <w:pPr>
+              <w:rPr>
+                <w:sz w:val="28"/>
+              </w:rPr>
+            </w:pPr>
+            <w:proofErr w:type="spellStart"/>
+            <w:r>
+              <w:rPr>
+                <w:sz w:val="28"/>
+              </w:rPr>
+              <w:t>Material</w:t>
+            </w:r>
+            <w:r>
+              <w:rPr>
+                <w:sz w:val="28"/>
+              </w:rPr>
+              <w:t>Minimum</w:t>
+            </w:r>
+            <w:r>
+              <w:rPr>
+                <w:sz w:val="28"/>
+              </w:rPr>
+              <w:t>DrillingHeat</w:t>
+            </w:r>
+            <w:proofErr w:type="spellEnd"/>
           </w:p>
         </w:tc>
         <w:tc>
@@ -746,86 +1033,29 @@
           <w:p>
             <w:pPr>
               <w:rPr>
-                <w:sz w:val="32"/>
-              </w:rPr>
-            </w:pPr>
-            <w:r>
-              <w:rPr>
-                <w:sz w:val="32"/>
-              </w:rPr>
-              <w:t>MaterialMinimumDrillingSpeed</w:t>
-            </w:r>
-          </w:p>
-        </w:tc>
-        <w:tc>
-          <w:tcPr>
-            <w:tcW w:w="2065" w:type="dxa"/>
-          </w:tcPr>
-          <w:p>
-            <w:pPr>
-              <w:rPr>
-                <w:sz w:val="32"/>
-              </w:rPr>
-            </w:pPr>
-          </w:p>
-        </w:tc>
-        <w:tc>
-          <w:tcPr>
-            <w:tcW w:w="1781" w:type="dxa"/>
-          </w:tcPr>
-          <w:p>
-            <w:pPr>
-              <w:rPr>
-                <w:sz w:val="32"/>
-              </w:rPr>
-            </w:pPr>
-          </w:p>
-        </w:tc>
-        <w:tc>
-          <w:tcPr>
-            <w:tcW w:w="1364" w:type="dxa"/>
-          </w:tcPr>
-          <w:p>
-            <w:pPr>
-              <w:rPr>
-                <w:sz w:val="32"/>
-              </w:rPr>
-            </w:pPr>
-          </w:p>
-        </w:tc>
-      </w:tr>
-      <w:tr>
-        <w:trPr>
-          <w:trHeight w:val="460"/>
-        </w:trPr>
-        <w:tc>
-          <w:tcPr>
-            <w:tcW w:w="3887" w:type="dxa"/>
-          </w:tcPr>
-          <w:p>
-            <w:pPr>
-              <w:rPr>
-                <w:sz w:val="32"/>
-              </w:rPr>
-            </w:pPr>
-            <w:r>
-              <w:rPr>
-                <w:sz w:val="32"/>
+                <w:sz w:val="28"/>
+              </w:rPr>
+            </w:pPr>
+            <w:proofErr w:type="spellStart"/>
+            <w:r>
+              <w:rPr>
+                <w:sz w:val="28"/>
               </w:rPr>
               <w:t>Material</w:t>
             </w:r>
             <w:r>
               <w:rPr>
-                <w:sz w:val="32"/>
+                <w:sz w:val="28"/>
               </w:rPr>
               <w:t>Minimum</w:t>
             </w:r>
             <w:r>
               <w:rPr>
-                <w:sz w:val="32"/>
-              </w:rPr>
-              <w:t>DrillingHeat</w:t>
-            </w:r>
+                <w:sz w:val="28"/>
+              </w:rPr>
+              <w:t>DrillingSpeed</w:t>
+            </w:r>
+            <w:proofErr w:type="spellEnd"/>
           </w:p>
         </w:tc>
         <w:tc>
@@ -876,27 +1106,18 @@
           <w:p>
             <w:pPr>
               <w:rPr>
-                <w:sz w:val="32"/>
-              </w:rPr>
-            </w:pPr>
-            <w:r>
-              <w:rPr>
-                <w:sz w:val="32"/>
-              </w:rPr>
-              <w:t>Material</w:t>
-            </w:r>
-            <w:r>
-              <w:rPr>
-                <w:sz w:val="32"/>
-              </w:rPr>
-              <w:t>Minimum</w:t>
-            </w:r>
-            <w:r>
-              <w:rPr>
-                <w:sz w:val="32"/>
-              </w:rPr>
-              <w:t>DrillingSpeed</w:t>
-            </w:r>
+                <w:sz w:val="28"/>
+              </w:rPr>
+            </w:pPr>
+            <w:proofErr w:type="spellStart"/>
+            <w:r>
+              <w:rPr>
+                <w:sz w:val="28"/>
+              </w:rPr>
+              <w:lastRenderedPageBreak/>
+              <w:t>MaterialDuration</w:t>
+            </w:r>
+            <w:proofErr w:type="spellEnd"/>
           </w:p>
         </w:tc>
         <w:tc>
@@ -947,15 +1168,17 @@
           <w:p>
             <w:pPr>
               <w:rPr>
-                <w:sz w:val="32"/>
-              </w:rPr>
-            </w:pPr>
-            <w:r>
-              <w:rPr>
-                <w:sz w:val="32"/>
-              </w:rPr>
-              <w:t>MaterialDuration</w:t>
-            </w:r>
+                <w:sz w:val="28"/>
+              </w:rPr>
+            </w:pPr>
+            <w:proofErr w:type="spellStart"/>
+            <w:r>
+              <w:rPr>
+                <w:sz w:val="28"/>
+              </w:rPr>
+              <w:t>MaterialProducedAmount</w:t>
+            </w:r>
+            <w:proofErr w:type="spellEnd"/>
           </w:p>
         </w:tc>
         <w:tc>
@@ -1006,15 +1229,17 @@
           <w:p>
             <w:pPr>
               <w:rPr>
-                <w:sz w:val="32"/>
-              </w:rPr>
-            </w:pPr>
-            <w:r>
-              <w:rPr>
-                <w:sz w:val="32"/>
-              </w:rPr>
-              <w:t>MaterialProducedAmount</w:t>
-            </w:r>
+                <w:sz w:val="28"/>
+              </w:rPr>
+            </w:pPr>
+            <w:proofErr w:type="spellStart"/>
+            <w:r>
+              <w:rPr>
+                <w:sz w:val="28"/>
+              </w:rPr>
+              <w:t>MaterialQuality</w:t>
+            </w:r>
+            <w:proofErr w:type="spellEnd"/>
           </w:p>
         </w:tc>
         <w:tc>
@@ -1065,15 +1290,17 @@
           <w:p>
             <w:pPr>
               <w:rPr>
-                <w:sz w:val="32"/>
-              </w:rPr>
-            </w:pPr>
-            <w:r>
-              <w:rPr>
-                <w:sz w:val="32"/>
-              </w:rPr>
-              <w:t>MaterialQuality</w:t>
-            </w:r>
+                <w:sz w:val="28"/>
+              </w:rPr>
+            </w:pPr>
+            <w:proofErr w:type="spellStart"/>
+            <w:r>
+              <w:rPr>
+                <w:sz w:val="28"/>
+              </w:rPr>
+              <w:t>MaterialQualityPercentage</w:t>
+            </w:r>
+            <w:proofErr w:type="spellEnd"/>
           </w:p>
         </w:tc>
         <w:tc>
@@ -1124,15 +1351,17 @@
           <w:p>
             <w:pPr>
               <w:rPr>
-                <w:sz w:val="32"/>
-              </w:rPr>
-            </w:pPr>
-            <w:r>
-              <w:rPr>
-                <w:sz w:val="32"/>
-              </w:rPr>
-              <w:t>MaterialQualityPercentage</w:t>
-            </w:r>
+                <w:sz w:val="28"/>
+              </w:rPr>
+            </w:pPr>
+            <w:proofErr w:type="spellStart"/>
+            <w:r>
+              <w:rPr>
+                <w:sz w:val="28"/>
+              </w:rPr>
+              <w:t>MaterialMaximumMillingHeat</w:t>
+            </w:r>
+            <w:proofErr w:type="spellEnd"/>
           </w:p>
         </w:tc>
         <w:tc>
@@ -1183,16 +1412,17 @@
           <w:p>
             <w:pPr>
               <w:rPr>
-                <w:sz w:val="32"/>
-              </w:rPr>
-            </w:pPr>
-            <w:r>
-              <w:rPr>
-                <w:sz w:val="32"/>
-              </w:rPr>
-              <w:lastRenderedPageBreak/>
-              <w:t>MaterialMaximumMillingHeat</w:t>
-            </w:r>
+                <w:sz w:val="28"/>
+              </w:rPr>
+            </w:pPr>
+            <w:proofErr w:type="spellStart"/>
+            <w:r>
+              <w:rPr>
+                <w:sz w:val="28"/>
+              </w:rPr>
+              <w:t>MaterialMaximumMillingSpeed</w:t>
+            </w:r>
+            <w:proofErr w:type="spellEnd"/>
           </w:p>
         </w:tc>
         <w:tc>
@@ -1243,15 +1473,17 @@
           <w:p>
             <w:pPr>
               <w:rPr>
-                <w:sz w:val="32"/>
-              </w:rPr>
-            </w:pPr>
-            <w:r>
-              <w:rPr>
-                <w:sz w:val="32"/>
-              </w:rPr>
-              <w:t>MaterialMaximumMillingSpeed</w:t>
-            </w:r>
+                <w:sz w:val="28"/>
+              </w:rPr>
+            </w:pPr>
+            <w:proofErr w:type="spellStart"/>
+            <w:r>
+              <w:rPr>
+                <w:sz w:val="28"/>
+              </w:rPr>
+              <w:t>MaterialMillingHeat</w:t>
+            </w:r>
+            <w:proofErr w:type="spellEnd"/>
           </w:p>
         </w:tc>
         <w:tc>
@@ -1302,15 +1534,17 @@
           <w:p>
             <w:pPr>
               <w:rPr>
-                <w:sz w:val="32"/>
-              </w:rPr>
-            </w:pPr>
-            <w:r>
-              <w:rPr>
-                <w:sz w:val="32"/>
-              </w:rPr>
-              <w:t>MaterialMillingHeat</w:t>
-            </w:r>
+                <w:sz w:val="28"/>
+              </w:rPr>
+            </w:pPr>
+            <w:proofErr w:type="spellStart"/>
+            <w:r>
+              <w:rPr>
+                <w:sz w:val="28"/>
+              </w:rPr>
+              <w:t>MaterialMillingSpeed</w:t>
+            </w:r>
+            <w:proofErr w:type="spellEnd"/>
           </w:p>
         </w:tc>
         <w:tc>
@@ -1361,15 +1595,17 @@
           <w:p>
             <w:pPr>
               <w:rPr>
-                <w:sz w:val="32"/>
-              </w:rPr>
-            </w:pPr>
-            <w:r>
-              <w:rPr>
-                <w:sz w:val="32"/>
-              </w:rPr>
-              <w:t>MaterialMillingSpeed</w:t>
-            </w:r>
+                <w:sz w:val="28"/>
+              </w:rPr>
+            </w:pPr>
+            <w:proofErr w:type="spellStart"/>
+            <w:r>
+              <w:rPr>
+                <w:sz w:val="28"/>
+              </w:rPr>
+              <w:t>MaterialMinimumMillingHeat</w:t>
+            </w:r>
+            <w:proofErr w:type="spellEnd"/>
           </w:p>
         </w:tc>
         <w:tc>
@@ -1420,76 +1656,17 @@
           <w:p>
             <w:pPr>
               <w:rPr>
-                <w:sz w:val="32"/>
-              </w:rPr>
-            </w:pPr>
-            <w:r>
-              <w:rPr>
-                <w:sz w:val="32"/>
-              </w:rPr>
-              <w:t>MaterialMinimumMillingHeat</w:t>
-            </w:r>
-          </w:p>
-        </w:tc>
-        <w:tc>
-          <w:tcPr>
-            <w:tcW w:w="2065" w:type="dxa"/>
-          </w:tcPr>
-          <w:p>
-            <w:pPr>
-              <w:rPr>
-                <w:sz w:val="32"/>
-              </w:rPr>
-            </w:pPr>
-          </w:p>
-        </w:tc>
-        <w:tc>
-          <w:tcPr>
-            <w:tcW w:w="1781" w:type="dxa"/>
-          </w:tcPr>
-          <w:p>
-            <w:pPr>
-              <w:rPr>
-                <w:sz w:val="32"/>
-              </w:rPr>
-            </w:pPr>
-          </w:p>
-        </w:tc>
-        <w:tc>
-          <w:tcPr>
-            <w:tcW w:w="1364" w:type="dxa"/>
-          </w:tcPr>
-          <w:p>
-            <w:pPr>
-              <w:rPr>
-                <w:sz w:val="32"/>
-              </w:rPr>
-            </w:pPr>
-          </w:p>
-        </w:tc>
-      </w:tr>
-      <w:tr>
-        <w:trPr>
-          <w:trHeight w:val="335"/>
-        </w:trPr>
-        <w:tc>
-          <w:tcPr>
-            <w:tcW w:w="3887" w:type="dxa"/>
-          </w:tcPr>
-          <w:p>
-            <w:pPr>
-              <w:rPr>
-                <w:sz w:val="32"/>
-              </w:rPr>
-            </w:pPr>
-            <w:r>
-              <w:rPr>
-                <w:sz w:val="32"/>
+                <w:sz w:val="28"/>
+              </w:rPr>
+            </w:pPr>
+            <w:proofErr w:type="spellStart"/>
+            <w:r>
+              <w:rPr>
+                <w:sz w:val="28"/>
               </w:rPr>
               <w:t>MaterialMinimumMillingSpeed</w:t>
             </w:r>
-            <w:bookmarkStart w:id="0" w:name="_GoBack"/>
-            <w:bookmarkEnd w:id="0"/>
+            <w:proofErr w:type="spellEnd"/>
           </w:p>
         </w:tc>
         <w:tc>

</xml_diff>